<commit_message>
Added images of mail version
</commit_message>
<xml_diff>
--- a/Mail version/Трішки пояснень.docx
+++ b/Mail version/Трішки пояснень.docx
@@ -54,6 +54,13 @@
           <w:sz w:val="28"/>
           <w:szCs w:val="28"/>
         </w:rPr>
+        <w:t xml:space="preserve">десь </w:t>
+      </w:r>
+      <w:r>
+        <w:rPr>
+          <w:sz w:val="28"/>
+          <w:szCs w:val="28"/>
+        </w:rPr>
         <w:t>обійтись без тіней</w:t>
       </w:r>
     </w:p>
@@ -164,7 +171,21 @@
           <w:sz w:val="28"/>
           <w:szCs w:val="28"/>
         </w:rPr>
-        <w:t>У поштових клієнтах це все зумовлене тим, що така обмеженість забезпечить нас коректним та швидшим відображенням.</w:t>
+        <w:t>У поштових клієнтах це все зумовлене тим, що така обмеженість забезпечить нас коректним та швидшим відображенням</w:t>
+      </w:r>
+      <w:r>
+        <w:rPr>
+          <w:sz w:val="28"/>
+          <w:szCs w:val="28"/>
+        </w:rPr>
+        <w:t xml:space="preserve"> сторінки</w:t>
+      </w:r>
+      <w:r>
+        <w:rPr>
+          <w:sz w:val="28"/>
+          <w:szCs w:val="28"/>
+        </w:rPr>
+        <w:t>.</w:t>
       </w:r>
     </w:p>
     <w:sectPr>

</xml_diff>